<commit_message>
2021 Maintenance Update 1
MU 1 Updates the template ipynb file and AstPy-001 activity.
</commit_message>
<xml_diff>
--- a/AstPy-001 Intro Activities/Planning for Intro Acts.docx
+++ b/AstPy-001 Intro Activities/Planning for Intro Acts.docx
@@ -1,6 +1,6 @@
 
 <file path=word/document.xml><?xml version="1.0" encoding="utf-8"?>
-<w:document xmlns:wpc="http://schemas.microsoft.com/office/word/2010/wordprocessingCanvas" xmlns:cx="http://schemas.microsoft.com/office/drawing/2014/chartex" xmlns:cx1="http://schemas.microsoft.com/office/drawing/2015/9/8/chartex" xmlns:cx2="http://schemas.microsoft.com/office/drawing/2015/10/21/chartex" xmlns:cx3="http://schemas.microsoft.com/office/drawing/2016/5/9/chartex" xmlns:cx4="http://schemas.microsoft.com/office/drawing/2016/5/10/chartex" xmlns:cx5="http://schemas.microsoft.com/office/drawing/2016/5/11/chartex" xmlns:cx6="http://schemas.microsoft.com/office/drawing/2016/5/12/chartex" xmlns:cx7="http://schemas.microsoft.com/office/drawing/2016/5/13/chartex" xmlns:cx8="http://schemas.microsoft.com/office/drawing/2016/5/14/chartex" xmlns:mc="http://schemas.openxmlformats.org/markup-compatibility/2006" xmlns:aink="http://schemas.microsoft.com/office/drawing/2016/ink" xmlns:am3d="http://schemas.microsoft.com/office/drawing/2017/model3d" xmlns:o="urn:schemas-microsoft-com:office:office" xmlns:r="http://schemas.openxmlformats.org/officeDocument/2006/relationships" xmlns:m="http://schemas.openxmlformats.org/officeDocument/2006/math" xmlns:v="urn:schemas-microsoft-com:vml" xmlns:wp14="http://schemas.microsoft.com/office/word/2010/wordprocessingDrawing" xmlns:wp="http://schemas.openxmlformats.org/drawingml/2006/wordprocessingDrawing" xmlns:w10="urn:schemas-microsoft-com:office:word" xmlns:w="http://schemas.openxmlformats.org/wordprocessingml/2006/main" xmlns:w14="http://schemas.microsoft.com/office/word/2010/wordml" xmlns:w15="http://schemas.microsoft.com/office/word/2012/wordml" xmlns:w16cid="http://schemas.microsoft.com/office/word/2016/wordml/cid" xmlns:w16se="http://schemas.microsoft.com/office/word/2015/wordml/symex" xmlns:wpg="http://schemas.microsoft.com/office/word/2010/wordprocessingGroup" xmlns:wpi="http://schemas.microsoft.com/office/word/2010/wordprocessingInk" xmlns:wne="http://schemas.microsoft.com/office/word/2006/wordml" xmlns:wps="http://schemas.microsoft.com/office/word/2010/wordprocessingShape" mc:Ignorable="w14 w15 w16se w16cid wp14">
+<w:document xmlns:wpc="http://schemas.microsoft.com/office/word/2010/wordprocessingCanvas" xmlns:cx="http://schemas.microsoft.com/office/drawing/2014/chartex" xmlns:cx1="http://schemas.microsoft.com/office/drawing/2015/9/8/chartex" xmlns:cx2="http://schemas.microsoft.com/office/drawing/2015/10/21/chartex" xmlns:cx3="http://schemas.microsoft.com/office/drawing/2016/5/9/chartex" xmlns:cx4="http://schemas.microsoft.com/office/drawing/2016/5/10/chartex" xmlns:cx5="http://schemas.microsoft.com/office/drawing/2016/5/11/chartex" xmlns:cx6="http://schemas.microsoft.com/office/drawing/2016/5/12/chartex" xmlns:cx7="http://schemas.microsoft.com/office/drawing/2016/5/13/chartex" xmlns:cx8="http://schemas.microsoft.com/office/drawing/2016/5/14/chartex" xmlns:mc="http://schemas.openxmlformats.org/markup-compatibility/2006" xmlns:aink="http://schemas.microsoft.com/office/drawing/2016/ink" xmlns:am3d="http://schemas.microsoft.com/office/drawing/2017/model3d" xmlns:o="urn:schemas-microsoft-com:office:office" xmlns:r="http://schemas.openxmlformats.org/officeDocument/2006/relationships" xmlns:m="http://schemas.openxmlformats.org/officeDocument/2006/math" xmlns:v="urn:schemas-microsoft-com:vml" xmlns:wp14="http://schemas.microsoft.com/office/word/2010/wordprocessingDrawing" xmlns:wp="http://schemas.openxmlformats.org/drawingml/2006/wordprocessingDrawing" xmlns:w10="urn:schemas-microsoft-com:office:word" xmlns:w="http://schemas.openxmlformats.org/wordprocessingml/2006/main" xmlns:w14="http://schemas.microsoft.com/office/word/2010/wordml" xmlns:w15="http://schemas.microsoft.com/office/word/2012/wordml" xmlns:w16cex="http://schemas.microsoft.com/office/word/2018/wordml/cex" xmlns:w16cid="http://schemas.microsoft.com/office/word/2016/wordml/cid" xmlns:w16="http://schemas.microsoft.com/office/word/2018/wordml" xmlns:w16se="http://schemas.microsoft.com/office/word/2015/wordml/symex" xmlns:wpg="http://schemas.microsoft.com/office/word/2010/wordprocessingGroup" xmlns:wpi="http://schemas.microsoft.com/office/word/2010/wordprocessingInk" xmlns:wne="http://schemas.microsoft.com/office/word/2006/wordml" xmlns:wps="http://schemas.microsoft.com/office/word/2010/wordprocessingShape" mc:Ignorable="w14 w15 w16se w16cid w16 w16cex wp14">
   <w:body>
     <w:p>
       <w:pPr>
@@ -12,7 +12,21 @@
         <w:rPr>
           <w:lang w:val="en-US"/>
         </w:rPr>
-        <w:t>Intro – take what exists and make it more astro based</w:t>
+        <w:t xml:space="preserve">Intro – take what exists and make it more </w:t>
+      </w:r>
+      <w:proofErr w:type="spellStart"/>
+      <w:r>
+        <w:rPr>
+          <w:lang w:val="en-US"/>
+        </w:rPr>
+        <w:t>astro</w:t>
+      </w:r>
+      <w:proofErr w:type="spellEnd"/>
+      <w:r>
+        <w:rPr>
+          <w:lang w:val="en-US"/>
+        </w:rPr>
+        <w:t xml:space="preserve"> based</w:t>
       </w:r>
     </w:p>
     <w:p>
@@ -75,15 +89,7 @@
         <w:rPr>
           <w:lang w:val="en-US"/>
         </w:rPr>
-        <w:t>4</w:t>
-      </w:r>
-      <w:bookmarkStart w:id="0" w:name="_GoBack"/>
-      <w:bookmarkEnd w:id="0"/>
-      <w:r>
-        <w:rPr>
-          <w:lang w:val="en-US"/>
-        </w:rPr>
-        <w:t xml:space="preserve"> – pandas and matplotlib, create a series in matplotlib and plot them (escape vel satellites)</w:t>
+        <w:t>4 – pandas and matplotlib, create a series in matplotlib and plot them (escape vel satellites)</w:t>
       </w:r>
     </w:p>
     <w:p>
@@ -98,7 +104,23 @@
           <w:rFonts w:ascii="Source Sans Pro" w:hAnsi="Source Sans Pro"/>
           <w:color w:val="000000"/>
         </w:rPr>
-        <w:t>5 - Plot the grav. potential well of the Earth.</w:t>
+        <w:t xml:space="preserve">5 - Plot the </w:t>
+      </w:r>
+      <w:proofErr w:type="spellStart"/>
+      <w:r>
+        <w:rPr>
+          <w:rFonts w:ascii="Source Sans Pro" w:hAnsi="Source Sans Pro"/>
+          <w:color w:val="000000"/>
+        </w:rPr>
+        <w:t>grav</w:t>
+      </w:r>
+      <w:proofErr w:type="spellEnd"/>
+      <w:r>
+        <w:rPr>
+          <w:rFonts w:ascii="Source Sans Pro" w:hAnsi="Source Sans Pro"/>
+          <w:color w:val="000000"/>
+        </w:rPr>
+        <w:t>. potential well of the Earth.</w:t>
       </w:r>
     </w:p>
     <w:p>
@@ -186,190 +208,17 @@
           <w:rFonts w:ascii="Source Sans Pro" w:hAnsi="Source Sans Pro"/>
           <w:color w:val="000000"/>
         </w:rPr>
-        <w:t>10 – Momentum with Numpy</w:t>
-      </w:r>
-    </w:p>
-    <w:p>
-      <w:pPr>
-        <w:rPr>
-          <w:rFonts w:ascii="Source Sans Pro" w:hAnsi="Source Sans Pro"/>
-          <w:color w:val="000000"/>
-        </w:rPr>
-      </w:pPr>
-    </w:p>
-    <w:p>
-      <w:pPr>
-        <w:rPr>
-          <w:rFonts w:ascii="Source Sans Pro" w:hAnsi="Source Sans Pro"/>
-          <w:color w:val="000000"/>
-        </w:rPr>
-      </w:pPr>
-      <w:r>
-        <w:rPr>
-          <w:rFonts w:ascii="Source Sans Pro" w:hAnsi="Source Sans Pro"/>
-          <w:color w:val="000000"/>
-        </w:rPr>
-        <w:t xml:space="preserve">Intermediate intro can be split </w:t>
-      </w:r>
-    </w:p>
-    <w:p>
-      <w:pPr>
-        <w:rPr>
-          <w:rFonts w:ascii="Source Sans Pro" w:hAnsi="Source Sans Pro"/>
-          <w:color w:val="000000"/>
-        </w:rPr>
-      </w:pPr>
-      <w:r>
-        <w:rPr>
-          <w:rFonts w:ascii="Source Sans Pro" w:hAnsi="Source Sans Pro"/>
-          <w:color w:val="000000"/>
-        </w:rPr>
-        <w:t>OOP goes to 9</w:t>
-      </w:r>
-    </w:p>
-    <w:p>
-      <w:pPr>
-        <w:rPr>
-          <w:rFonts w:ascii="Source Sans Pro" w:hAnsi="Source Sans Pro"/>
-          <w:color w:val="000000"/>
-        </w:rPr>
-      </w:pPr>
-    </w:p>
-    <w:p>
-      <w:pPr>
-        <w:rPr>
-          <w:rFonts w:ascii="Source Sans Pro" w:hAnsi="Source Sans Pro"/>
-          <w:color w:val="000000"/>
-        </w:rPr>
-      </w:pPr>
-      <w:r>
-        <w:rPr>
-          <w:rFonts w:ascii="Source Sans Pro" w:hAnsi="Source Sans Pro"/>
-          <w:color w:val="000000"/>
-        </w:rPr>
-        <w:t xml:space="preserve">Intermediate </w:t>
-      </w:r>
-    </w:p>
-    <w:p>
-      <w:pPr>
-        <w:rPr>
-          <w:rFonts w:ascii="Source Sans Pro" w:hAnsi="Source Sans Pro"/>
-          <w:color w:val="000000"/>
-        </w:rPr>
-      </w:pPr>
-      <w:r>
-        <w:rPr>
-          <w:rFonts w:ascii="Source Sans Pro" w:hAnsi="Source Sans Pro"/>
-          <w:color w:val="000000"/>
-        </w:rPr>
-        <w:t>1 – Python Styling</w:t>
-      </w:r>
-      <w:r>
-        <w:rPr>
-          <w:rFonts w:ascii="Source Sans Pro" w:hAnsi="Source Sans Pro"/>
-          <w:color w:val="000000"/>
-        </w:rPr>
-        <w:br/>
-      </w:r>
-      <w:r>
-        <w:rPr>
-          <w:rFonts w:ascii="Source Sans Pro" w:hAnsi="Source Sans Pro"/>
-          <w:color w:val="000000"/>
-        </w:rPr>
-        <w:t>2</w:t>
-      </w:r>
-      <w:r>
-        <w:rPr>
-          <w:rFonts w:ascii="Source Sans Pro" w:hAnsi="Source Sans Pro"/>
-          <w:color w:val="000000"/>
-        </w:rPr>
-        <w:t xml:space="preserve"> - </w:t>
-      </w:r>
-      <w:r>
-        <w:rPr>
-          <w:rFonts w:ascii="Source Sans Pro" w:hAnsi="Source Sans Pro"/>
-          <w:color w:val="000000"/>
-        </w:rPr>
-        <w:t>Timing etc separate and astro related</w:t>
-      </w:r>
-      <w:r>
-        <w:rPr>
-          <w:rFonts w:ascii="Source Sans Pro" w:hAnsi="Source Sans Pro"/>
-          <w:color w:val="000000"/>
-        </w:rPr>
-        <w:br/>
-      </w:r>
-      <w:r>
-        <w:rPr>
-          <w:rFonts w:ascii="Source Sans Pro" w:hAnsi="Source Sans Pro"/>
-          <w:color w:val="000000"/>
-        </w:rPr>
-        <w:t>3</w:t>
-      </w:r>
-      <w:r>
-        <w:rPr>
-          <w:rFonts w:ascii="Source Sans Pro" w:hAnsi="Source Sans Pro"/>
-          <w:color w:val="000000"/>
-        </w:rPr>
-        <w:t xml:space="preserve"> - </w:t>
-      </w:r>
-      <w:r>
-        <w:rPr>
-          <w:rFonts w:ascii="Source Sans Pro" w:hAnsi="Source Sans Pro"/>
-          <w:color w:val="000000"/>
-        </w:rPr>
-        <w:t>Simulations last one</w:t>
-      </w:r>
-    </w:p>
-    <w:p>
-      <w:pPr>
-        <w:rPr>
-          <w:rFonts w:ascii="Source Sans Pro" w:hAnsi="Source Sans Pro"/>
-          <w:color w:val="000000"/>
-        </w:rPr>
-      </w:pPr>
-      <w:r>
-        <w:rPr>
-          <w:rFonts w:ascii="Source Sans Pro" w:hAnsi="Source Sans Pro"/>
-          <w:color w:val="000000"/>
-        </w:rPr>
-        <w:t>4</w:t>
-      </w:r>
-      <w:r>
-        <w:rPr>
-          <w:rFonts w:ascii="Source Sans Pro" w:hAnsi="Source Sans Pro"/>
-          <w:color w:val="000000"/>
-        </w:rPr>
-        <w:t xml:space="preserve"> – Animations</w:t>
-      </w:r>
-      <w:r>
-        <w:rPr>
-          <w:rFonts w:ascii="Source Sans Pro" w:hAnsi="Source Sans Pro"/>
-          <w:color w:val="000000"/>
-        </w:rPr>
-        <w:br/>
-      </w:r>
-      <w:r>
-        <w:rPr>
-          <w:rFonts w:ascii="Source Sans Pro" w:hAnsi="Source Sans Pro"/>
-          <w:color w:val="000000"/>
-        </w:rPr>
-        <w:t>5</w:t>
-      </w:r>
-      <w:r>
-        <w:rPr>
-          <w:rFonts w:ascii="Source Sans Pro" w:hAnsi="Source Sans Pro"/>
-          <w:color w:val="000000"/>
-        </w:rPr>
-        <w:t xml:space="preserve"> – Opening FITS files</w:t>
-      </w:r>
-      <w:r>
-        <w:rPr>
-          <w:rFonts w:ascii="Source Sans Pro" w:hAnsi="Source Sans Pro"/>
-          <w:color w:val="000000"/>
-        </w:rPr>
-        <w:t>/image manip</w:t>
-      </w:r>
+        <w:t xml:space="preserve">10 – Momentum with </w:t>
+      </w:r>
+      <w:proofErr w:type="spellStart"/>
+      <w:r>
+        <w:rPr>
+          <w:rFonts w:ascii="Source Sans Pro" w:hAnsi="Source Sans Pro"/>
+          <w:color w:val="000000"/>
+        </w:rPr>
+        <w:t>Numpy</w:t>
+      </w:r>
+      <w:proofErr w:type="spellEnd"/>
     </w:p>
     <w:sectPr>
       <w:pgSz w:w="11906" w:h="16838"/>
@@ -382,7 +231,7 @@
 </file>
 
 <file path=word/styles.xml><?xml version="1.0" encoding="utf-8"?>
-<w:styles xmlns:mc="http://schemas.openxmlformats.org/markup-compatibility/2006" xmlns:r="http://schemas.openxmlformats.org/officeDocument/2006/relationships" xmlns:w="http://schemas.openxmlformats.org/wordprocessingml/2006/main" xmlns:w14="http://schemas.microsoft.com/office/word/2010/wordml" xmlns:w15="http://schemas.microsoft.com/office/word/2012/wordml" xmlns:w16cid="http://schemas.microsoft.com/office/word/2016/wordml/cid" xmlns:w16se="http://schemas.microsoft.com/office/word/2015/wordml/symex" mc:Ignorable="w14 w15 w16se w16cid">
+<w:styles xmlns:mc="http://schemas.openxmlformats.org/markup-compatibility/2006" xmlns:r="http://schemas.openxmlformats.org/officeDocument/2006/relationships" xmlns:w="http://schemas.openxmlformats.org/wordprocessingml/2006/main" xmlns:w14="http://schemas.microsoft.com/office/word/2010/wordml" xmlns:w15="http://schemas.microsoft.com/office/word/2012/wordml" xmlns:w16cex="http://schemas.microsoft.com/office/word/2018/wordml/cex" xmlns:w16cid="http://schemas.microsoft.com/office/word/2016/wordml/cid" xmlns:w16="http://schemas.microsoft.com/office/word/2018/wordml" xmlns:w16se="http://schemas.microsoft.com/office/word/2015/wordml/symex" mc:Ignorable="w14 w15 w16se w16cid w16 w16cex">
   <w:docDefaults>
     <w:rPrDefault>
       <w:rPr>

</xml_diff>